<commit_message>
updated photo and minor resume changes
</commit_message>
<xml_diff>
--- a/MeaganMacLeod_Resume.docx
+++ b/MeaganMacLeod_Resume.docx
@@ -259,8 +259,6 @@
         </w:rPr>
         <w:t xml:space="preserve">Amherst, MA </w:t>
       </w:r>
-      <w:bookmarkStart w:id="0" w:name="_GoBack"/>
-      <w:bookmarkEnd w:id="0"/>
     </w:p>
     <w:p>
       <w:pPr>
@@ -1479,35 +1477,34 @@
           <w:tab w:val="right" w:pos="10080"/>
         </w:tabs>
         <w:rPr>
-          <w:sz w:val="22"/>
-        </w:rPr>
-      </w:pPr>
-      <w:r>
-        <w:rPr>
-          <w:sz w:val="22"/>
-        </w:rPr>
-        <w:t>Main</w:t>
-      </w:r>
-      <w:r>
-        <w:rPr>
-          <w:sz w:val="22"/>
-        </w:rPr>
-        <w:t xml:space="preserve">tained the strict </w:t>
-      </w:r>
-      <w:r>
-        <w:rPr>
+          <w:rFonts w:ascii="Linux Libertine" w:hAnsi="Linux Libertine" w:cs="Linux Libertine"/>
+          <w:sz w:val="22"/>
+        </w:rPr>
+      </w:pPr>
+      <w:r>
+        <w:rPr>
+          <w:rFonts w:ascii="Linux Libertine" w:hAnsi="Linux Libertine" w:cs="Linux Libertine"/>
+          <w:sz w:val="22"/>
+        </w:rPr>
+        <w:t xml:space="preserve">Maintained the strict </w:t>
+      </w:r>
+      <w:r>
+        <w:rPr>
+          <w:rFonts w:ascii="Linux Libertine" w:hAnsi="Linux Libertine" w:cs="Linux Libertine"/>
           <w:sz w:val="22"/>
         </w:rPr>
         <w:t>customer service</w:t>
       </w:r>
       <w:r>
         <w:rPr>
+          <w:rFonts w:ascii="Linux Libertine" w:hAnsi="Linux Libertine" w:cs="Linux Libertine"/>
           <w:sz w:val="22"/>
         </w:rPr>
         <w:t xml:space="preserve"> goals </w:t>
       </w:r>
       <w:r>
         <w:rPr>
+          <w:rFonts w:ascii="Linux Libertine" w:hAnsi="Linux Libertine" w:cs="Linux Libertine"/>
           <w:sz w:val="22"/>
         </w:rPr>
         <w:t>of a luxury resort</w:t>
@@ -1932,7 +1929,7 @@
           <w:sz w:val="22"/>
           <w:szCs w:val="22"/>
         </w:rPr>
-        <w:t xml:space="preserve"> students ages 4 to 12</w:t>
+        <w:t xml:space="preserve"> students ages four to twelve</w:t>
       </w:r>
     </w:p>
     <w:p>
@@ -1957,7 +1954,15 @@
           <w:sz w:val="22"/>
           <w:szCs w:val="22"/>
         </w:rPr>
-        <w:t xml:space="preserve">Created an English lesson plan for </w:t>
+        <w:t xml:space="preserve">Created a </w:t>
+      </w:r>
+      <w:r>
+        <w:rPr>
+          <w:rFonts w:ascii="Linux Libertine" w:hAnsi="Linux Libertine" w:cs="Linux Libertine"/>
+          <w:sz w:val="22"/>
+          <w:szCs w:val="22"/>
+        </w:rPr>
+        <w:t xml:space="preserve">lesson plan for </w:t>
       </w:r>
       <w:r>
         <w:rPr>
@@ -2170,7 +2175,25 @@
           <w:sz w:val="22"/>
           <w:szCs w:val="22"/>
         </w:rPr>
-        <w:t>to establish a new summer camp program</w:t>
+        <w:t xml:space="preserve">to </w:t>
+      </w:r>
+      <w:bookmarkStart w:id="0" w:name="_GoBack"/>
+      <w:r>
+        <w:rPr>
+          <w:rFonts w:ascii="Linux Libertine" w:hAnsi="Linux Libertine" w:cs="Linux Libertine"/>
+          <w:sz w:val="22"/>
+          <w:szCs w:val="22"/>
+        </w:rPr>
+        <w:t xml:space="preserve">establish </w:t>
+      </w:r>
+      <w:bookmarkEnd w:id="0"/>
+      <w:r>
+        <w:rPr>
+          <w:rFonts w:ascii="Linux Libertine" w:hAnsi="Linux Libertine" w:cs="Linux Libertine"/>
+          <w:sz w:val="22"/>
+          <w:szCs w:val="22"/>
+        </w:rPr>
+        <w:t>a new summer camp program</w:t>
       </w:r>
     </w:p>
     <w:p>
@@ -2268,7 +2291,7 @@
           <w:sz w:val="22"/>
           <w:szCs w:val="22"/>
         </w:rPr>
-        <w:t>ty of 100 campers ages 5-14</w:t>
+        <w:t>ty of 100 campers ages five to fourteen</w:t>
       </w:r>
     </w:p>
     <w:sectPr>

</xml_diff>

<commit_message>
changed photo and button/link color
</commit_message>
<xml_diff>
--- a/MeaganMacLeod_Resume.docx
+++ b/MeaganMacLeod_Resume.docx
@@ -735,27 +735,7 @@
           <w:sz w:val="22"/>
           <w:szCs w:val="22"/>
         </w:rPr>
-        <w:t xml:space="preserve">The </w:t>
-      </w:r>
-      <w:proofErr w:type="spellStart"/>
-      <w:r>
-        <w:rPr>
-          <w:rFonts w:ascii="Linux Libertine" w:hAnsi="Linux Libertine" w:cs="Linux Libertine"/>
-          <w:i/>
-          <w:sz w:val="22"/>
-          <w:szCs w:val="22"/>
-        </w:rPr>
-        <w:t>Mangine</w:t>
-      </w:r>
-      <w:proofErr w:type="spellEnd"/>
-      <w:r>
-        <w:rPr>
-          <w:rFonts w:ascii="Linux Libertine" w:hAnsi="Linux Libertine" w:cs="Linux Libertine"/>
-          <w:i/>
-          <w:sz w:val="22"/>
-          <w:szCs w:val="22"/>
-        </w:rPr>
-        <w:t xml:space="preserve"> Family</w:t>
+        <w:t>The Mangine Family</w:t>
       </w:r>
       <w:r>
         <w:rPr>
@@ -1237,7 +1217,17 @@
           <w:sz w:val="22"/>
           <w:szCs w:val="22"/>
         </w:rPr>
-        <w:t>Massachusetts distributers</w:t>
+        <w:t>Massachusetts distributo</w:t>
+      </w:r>
+      <w:bookmarkStart w:id="0" w:name="_GoBack"/>
+      <w:bookmarkEnd w:id="0"/>
+      <w:r>
+        <w:rPr>
+          <w:rFonts w:ascii="Linux Libertine" w:hAnsi="Linux Libertine" w:cs="Linux Libertine"/>
+          <w:sz w:val="22"/>
+          <w:szCs w:val="22"/>
+        </w:rPr>
+        <w:t>rs</w:t>
       </w:r>
     </w:p>
     <w:p>
@@ -1702,25 +1692,7 @@
           <w:sz w:val="22"/>
           <w:szCs w:val="22"/>
         </w:rPr>
-        <w:t>health-</w:t>
-      </w:r>
-      <w:proofErr w:type="spellStart"/>
-      <w:r>
-        <w:rPr>
-          <w:rFonts w:ascii="Linux Libertine" w:hAnsi="Linux Libertine" w:cs="Linux Libertine"/>
-          <w:sz w:val="22"/>
-          <w:szCs w:val="22"/>
-        </w:rPr>
-        <w:t>concious</w:t>
-      </w:r>
-      <w:proofErr w:type="spellEnd"/>
-      <w:r>
-        <w:rPr>
-          <w:rFonts w:ascii="Linux Libertine" w:hAnsi="Linux Libertine" w:cs="Linux Libertine"/>
-          <w:sz w:val="22"/>
-          <w:szCs w:val="22"/>
-        </w:rPr>
-        <w:t xml:space="preserve"> cooking program</w:t>
+        <w:t>health-concious cooking program</w:t>
       </w:r>
     </w:p>
     <w:p>
@@ -1812,27 +1784,7 @@
           <w:sz w:val="22"/>
           <w:szCs w:val="22"/>
         </w:rPr>
-        <w:t xml:space="preserve">Los </w:t>
-      </w:r>
-      <w:proofErr w:type="spellStart"/>
-      <w:r>
-        <w:rPr>
-          <w:rFonts w:ascii="Linux Libertine" w:hAnsi="Linux Libertine" w:cs="Linux Libertine"/>
-          <w:i/>
-          <w:sz w:val="22"/>
-          <w:szCs w:val="22"/>
-        </w:rPr>
-        <w:t>Geranios</w:t>
-      </w:r>
-      <w:proofErr w:type="spellEnd"/>
-      <w:r>
-        <w:rPr>
-          <w:rFonts w:ascii="Linux Libertine" w:hAnsi="Linux Libertine" w:cs="Linux Libertine"/>
-          <w:i/>
-          <w:sz w:val="22"/>
-          <w:szCs w:val="22"/>
-        </w:rPr>
-        <w:t xml:space="preserve"> School</w:t>
+        <w:t>Los Geranios School</w:t>
       </w:r>
       <w:r>
         <w:rPr>
@@ -2175,25 +2127,7 @@
           <w:sz w:val="22"/>
           <w:szCs w:val="22"/>
         </w:rPr>
-        <w:t xml:space="preserve">to </w:t>
-      </w:r>
-      <w:bookmarkStart w:id="0" w:name="_GoBack"/>
-      <w:r>
-        <w:rPr>
-          <w:rFonts w:ascii="Linux Libertine" w:hAnsi="Linux Libertine" w:cs="Linux Libertine"/>
-          <w:sz w:val="22"/>
-          <w:szCs w:val="22"/>
-        </w:rPr>
-        <w:t xml:space="preserve">establish </w:t>
-      </w:r>
-      <w:bookmarkEnd w:id="0"/>
-      <w:r>
-        <w:rPr>
-          <w:rFonts w:ascii="Linux Libertine" w:hAnsi="Linux Libertine" w:cs="Linux Libertine"/>
-          <w:sz w:val="22"/>
-          <w:szCs w:val="22"/>
-        </w:rPr>
-        <w:t>a new summer camp program</w:t>
+        <w:t>to establish a new summer camp program</w:t>
       </w:r>
     </w:p>
     <w:p>

</xml_diff>

<commit_message>
fix resume to Communication
</commit_message>
<xml_diff>
--- a/MeaganMacLeod_Resume.docx
+++ b/MeaganMacLeod_Resume.docx
@@ -197,7 +197,19 @@
           <w:sz w:val="22"/>
           <w:szCs w:val="22"/>
         </w:rPr>
-        <w:t>B.A., Communications with a Mass Media &amp; Journalism Concentration</w:t>
+        <w:t>B.A., Communication</w:t>
+      </w:r>
+      <w:bookmarkStart w:id="0" w:name="_GoBack"/>
+      <w:bookmarkEnd w:id="0"/>
+      <w:r>
+        <w:rPr>
+          <w:rFonts w:ascii="Linux Libertine" w:hAnsi="Linux Libertine" w:cs="Linux Libertine"/>
+          <w:b/>
+          <w:bCs/>
+          <w:sz w:val="22"/>
+          <w:szCs w:val="22"/>
+        </w:rPr>
+        <w:t xml:space="preserve"> with a Mass Media &amp; Journalism Concentration</w:t>
       </w:r>
       <w:r>
         <w:rPr>
@@ -1219,8 +1231,6 @@
         </w:rPr>
         <w:t>Massachusetts distributo</w:t>
       </w:r>
-      <w:bookmarkStart w:id="0" w:name="_GoBack"/>
-      <w:bookmarkEnd w:id="0"/>
       <w:r>
         <w:rPr>
           <w:rFonts w:ascii="Linux Libertine" w:hAnsi="Linux Libertine" w:cs="Linux Libertine"/>

</xml_diff>

<commit_message>
updated About Me. Updated resume. Added CV.
</commit_message>
<xml_diff>
--- a/MeaganMacLeod_Resume.docx
+++ b/MeaganMacLeod_Resume.docx
@@ -117,23 +117,7 @@
           <w:sz w:val="20"/>
           <w:szCs w:val="20"/>
         </w:rPr>
-        <w:t>30-61 32</w:t>
-      </w:r>
-      <w:r>
-        <w:rPr>
-          <w:rFonts w:ascii="Linux Libertine" w:hAnsi="Linux Libertine" w:cs="Linux Libertine"/>
-          <w:sz w:val="20"/>
-          <w:szCs w:val="20"/>
-        </w:rPr>
-        <w:t>nd</w:t>
-      </w:r>
-      <w:r>
-        <w:rPr>
-          <w:rFonts w:ascii="Linux Libertine" w:hAnsi="Linux Libertine" w:cs="Linux Libertine"/>
-          <w:sz w:val="20"/>
-          <w:szCs w:val="20"/>
-        </w:rPr>
-        <w:t xml:space="preserve"> St. Astoria, NY 11102</w:t>
+        <w:t>11 Ploughed Neck Rd Ext. East Sandwich, MA 02537</w:t>
       </w:r>
     </w:p>
     <w:p>
@@ -199,8 +183,6 @@
         </w:rPr>
         <w:t>B.A., Communication</w:t>
       </w:r>
-      <w:bookmarkStart w:id="0" w:name="_GoBack"/>
-      <w:bookmarkEnd w:id="0"/>
       <w:r>
         <w:rPr>
           <w:rFonts w:ascii="Linux Libertine" w:hAnsi="Linux Libertine" w:cs="Linux Libertine"/>
@@ -410,7 +392,7 @@
           <w:sz w:val="22"/>
           <w:szCs w:val="22"/>
         </w:rPr>
-        <w:t>Banquet Server</w:t>
+        <w:t xml:space="preserve">Administrative Assistant &amp; </w:t>
       </w:r>
       <w:r>
         <w:rPr>
@@ -420,18 +402,18 @@
           <w:sz w:val="22"/>
           <w:szCs w:val="22"/>
         </w:rPr>
+        <w:t>Server</w:t>
+      </w:r>
+      <w:r>
+        <w:rPr>
+          <w:rFonts w:ascii="Linux Libertine" w:hAnsi="Linux Libertine" w:cs="Linux Libertine"/>
+          <w:b/>
+          <w:bCs/>
+          <w:sz w:val="22"/>
+          <w:szCs w:val="22"/>
+        </w:rPr>
         <w:tab/>
-        <w:t>10</w:t>
-      </w:r>
-      <w:r>
-        <w:rPr>
-          <w:rFonts w:ascii="Linux Libertine" w:hAnsi="Linux Libertine" w:cs="Linux Libertine"/>
-          <w:b/>
-          <w:bCs/>
-          <w:sz w:val="22"/>
-          <w:szCs w:val="22"/>
-        </w:rPr>
-        <w:t>/2013 – 10/2015</w:t>
+        <w:t>Summer 2016</w:t>
       </w:r>
     </w:p>
     <w:p>
@@ -448,6 +430,7 @@
           <w:szCs w:val="22"/>
         </w:rPr>
       </w:pPr>
+      <w:proofErr w:type="spellStart"/>
       <w:r>
         <w:rPr>
           <w:rFonts w:ascii="Linux Libertine" w:hAnsi="Linux Libertine" w:cs="Linux Libertine"/>
@@ -456,13 +439,24 @@
           <w:sz w:val="22"/>
           <w:szCs w:val="22"/>
         </w:rPr>
-        <w:t>Culinary Concepts</w:t>
-      </w:r>
-      <w:r>
-        <w:rPr>
-          <w:rFonts w:ascii="Linux Libertine" w:hAnsi="Linux Libertine" w:cs="Linux Libertine"/>
-          <w:b/>
+        <w:t>Hyannisport</w:t>
+      </w:r>
+      <w:proofErr w:type="spellEnd"/>
+      <w:r>
+        <w:rPr>
+          <w:rFonts w:ascii="Linux Libertine" w:hAnsi="Linux Libertine" w:cs="Linux Libertine"/>
           <w:bCs/>
+          <w:i/>
+          <w:sz w:val="22"/>
+          <w:szCs w:val="22"/>
+        </w:rPr>
+        <w:t xml:space="preserve"> Golf Club</w:t>
+      </w:r>
+      <w:r>
+        <w:rPr>
+          <w:rFonts w:ascii="Linux Libertine" w:hAnsi="Linux Libertine" w:cs="Linux Libertine"/>
+          <w:b/>
+          <w:bCs/>
           <w:sz w:val="22"/>
           <w:szCs w:val="22"/>
         </w:rPr>
@@ -492,8 +486,10 @@
           <w:sz w:val="22"/>
           <w:szCs w:val="22"/>
         </w:rPr>
-        <w:t>San Diego, CA</w:t>
-      </w:r>
+        <w:t>Hyannis, MA</w:t>
+      </w:r>
+      <w:bookmarkStart w:id="0" w:name="_GoBack"/>
+      <w:bookmarkEnd w:id="0"/>
       <w:r>
         <w:rPr>
           <w:rFonts w:ascii="Linux Libertine" w:hAnsi="Linux Libertine" w:cs="Linux Libertine"/>
@@ -510,40 +506,22 @@
         <w:pStyle w:val="NoSpacing"/>
         <w:numPr>
           <w:ilvl w:val="0"/>
-          <w:numId w:val="8"/>
+          <w:numId w:val="11"/>
         </w:numPr>
-        <w:tabs>
-          <w:tab w:val="right" w:pos="10080"/>
-        </w:tabs>
-        <w:rPr>
-          <w:rFonts w:ascii="Linux Libertine" w:hAnsi="Linux Libertine" w:cs="Linux Libertine"/>
-          <w:sz w:val="22"/>
-          <w:szCs w:val="22"/>
-        </w:rPr>
-      </w:pPr>
-      <w:r>
-        <w:rPr>
-          <w:rFonts w:ascii="Linux Libertine" w:hAnsi="Linux Libertine" w:cs="Linux Libertine"/>
-          <w:sz w:val="22"/>
-          <w:szCs w:val="22"/>
-        </w:rPr>
-        <w:t>A</w:t>
-      </w:r>
-      <w:r>
-        <w:rPr>
-          <w:rFonts w:ascii="Linux Libertine" w:hAnsi="Linux Libertine" w:cs="Linux Libertine"/>
-          <w:sz w:val="22"/>
-          <w:szCs w:val="22"/>
-        </w:rPr>
-        <w:t xml:space="preserve">ddressed </w:t>
-      </w:r>
-      <w:r>
-        <w:rPr>
-          <w:rFonts w:ascii="Linux Libertine" w:hAnsi="Linux Libertine" w:cs="Linux Libertine"/>
-          <w:sz w:val="22"/>
-          <w:szCs w:val="22"/>
-        </w:rPr>
-        <w:t>customer service needs with depth of industry knowledge</w:t>
+        <w:rPr>
+          <w:rFonts w:ascii="Times New Roman" w:hAnsi="Times New Roman" w:cs="Times New Roman"/>
+          <w:b/>
+          <w:sz w:val="22"/>
+          <w:szCs w:val="22"/>
+        </w:rPr>
+      </w:pPr>
+      <w:r>
+        <w:rPr>
+          <w:rFonts w:ascii="Times New Roman" w:hAnsi="Times New Roman" w:cs="Times New Roman"/>
+          <w:sz w:val="22"/>
+          <w:szCs w:val="22"/>
+        </w:rPr>
+        <w:t>Developed a repertoire of fine dining and fine wine service</w:t>
       </w:r>
     </w:p>
     <w:p>
@@ -551,137 +529,22 @@
         <w:pStyle w:val="NoSpacing"/>
         <w:numPr>
           <w:ilvl w:val="0"/>
-          <w:numId w:val="8"/>
+          <w:numId w:val="11"/>
         </w:numPr>
-        <w:tabs>
-          <w:tab w:val="right" w:pos="10080"/>
-        </w:tabs>
-        <w:rPr>
-          <w:rFonts w:ascii="Linux Libertine" w:hAnsi="Linux Libertine" w:cs="Linux Libertine"/>
-          <w:sz w:val="22"/>
-          <w:szCs w:val="22"/>
-        </w:rPr>
-      </w:pPr>
-      <w:r>
-        <w:rPr>
-          <w:rFonts w:ascii="Linux Libertine" w:hAnsi="Linux Libertine" w:cs="Linux Libertine"/>
-          <w:sz w:val="22"/>
-          <w:szCs w:val="22"/>
-        </w:rPr>
-        <w:t xml:space="preserve">Maintained </w:t>
-      </w:r>
-      <w:r>
-        <w:rPr>
-          <w:rFonts w:ascii="Linux Libertine" w:hAnsi="Linux Libertine" w:cs="Linux Libertine"/>
-          <w:sz w:val="22"/>
-          <w:szCs w:val="22"/>
-        </w:rPr>
-        <w:t xml:space="preserve">positivity </w:t>
-      </w:r>
-      <w:r>
-        <w:rPr>
-          <w:rFonts w:ascii="Linux Libertine" w:hAnsi="Linux Libertine" w:cs="Linux Libertine"/>
-          <w:sz w:val="22"/>
-          <w:szCs w:val="22"/>
-        </w:rPr>
-        <w:t xml:space="preserve">and professionalism </w:t>
-      </w:r>
-      <w:r>
-        <w:rPr>
-          <w:rFonts w:ascii="Linux Libertine" w:hAnsi="Linux Libertine" w:cs="Linux Libertine"/>
-          <w:sz w:val="22"/>
-          <w:szCs w:val="22"/>
-        </w:rPr>
-        <w:t>while serving a large volume</w:t>
-      </w:r>
-      <w:r>
-        <w:rPr>
-          <w:rFonts w:ascii="Linux Libertine" w:hAnsi="Linux Libertine" w:cs="Linux Libertine"/>
-          <w:sz w:val="22"/>
-          <w:szCs w:val="22"/>
-        </w:rPr>
-        <w:t xml:space="preserve"> for 14+ hours</w:t>
-      </w:r>
-    </w:p>
-    <w:p>
-      <w:pPr>
-        <w:pStyle w:val="NoSpacing"/>
-        <w:numPr>
-          <w:ilvl w:val="0"/>
-          <w:numId w:val="8"/>
-        </w:numPr>
-        <w:tabs>
-          <w:tab w:val="right" w:pos="10080"/>
-        </w:tabs>
-        <w:rPr>
-          <w:rFonts w:ascii="Linux Libertine" w:hAnsi="Linux Libertine" w:cs="Linux Libertine"/>
-          <w:sz w:val="22"/>
-          <w:szCs w:val="22"/>
-        </w:rPr>
-      </w:pPr>
-      <w:r>
-        <w:rPr>
-          <w:rFonts w:ascii="Linux Libertine" w:hAnsi="Linux Libertine" w:cs="Linux Libertine"/>
-          <w:sz w:val="22"/>
-          <w:szCs w:val="22"/>
-        </w:rPr>
-        <w:t xml:space="preserve">Provided </w:t>
-      </w:r>
-      <w:r>
-        <w:rPr>
-          <w:rFonts w:ascii="Linux Libertine" w:hAnsi="Linux Libertine" w:cs="Linux Libertine"/>
-          <w:sz w:val="22"/>
-          <w:szCs w:val="22"/>
-        </w:rPr>
-        <w:t>superior service with</w:t>
-      </w:r>
-      <w:r>
-        <w:rPr>
-          <w:rFonts w:ascii="Linux Libertine" w:hAnsi="Linux Libertine" w:cs="Linux Libertine"/>
-          <w:sz w:val="22"/>
-          <w:szCs w:val="22"/>
-        </w:rPr>
-        <w:t xml:space="preserve"> knowledge</w:t>
-      </w:r>
-      <w:r>
-        <w:rPr>
-          <w:rFonts w:ascii="Linux Libertine" w:hAnsi="Linux Libertine" w:cs="Linux Libertine"/>
-          <w:sz w:val="22"/>
-          <w:szCs w:val="22"/>
-        </w:rPr>
-        <w:t xml:space="preserve"> </w:t>
-      </w:r>
-      <w:r>
-        <w:rPr>
-          <w:rFonts w:ascii="Linux Libertine" w:hAnsi="Linux Libertine" w:cs="Linux Libertine"/>
-          <w:sz w:val="22"/>
-          <w:szCs w:val="22"/>
-        </w:rPr>
-        <w:t xml:space="preserve">of </w:t>
-      </w:r>
-      <w:r>
-        <w:rPr>
-          <w:rFonts w:ascii="Linux Libertine" w:hAnsi="Linux Libertine" w:cs="Linux Libertine"/>
-          <w:sz w:val="22"/>
-          <w:szCs w:val="22"/>
-        </w:rPr>
-        <w:t xml:space="preserve">five courses </w:t>
-      </w:r>
-      <w:r>
-        <w:rPr>
-          <w:rFonts w:ascii="Linux Libertine" w:hAnsi="Linux Libertine" w:cs="Linux Libertine"/>
-          <w:sz w:val="22"/>
-          <w:szCs w:val="22"/>
-        </w:rPr>
-        <w:t>and</w:t>
-      </w:r>
-      <w:r>
-        <w:rPr>
-          <w:rFonts w:ascii="Linux Libertine" w:hAnsi="Linux Libertine" w:cs="Linux Libertine"/>
-          <w:sz w:val="22"/>
-          <w:szCs w:val="22"/>
-        </w:rPr>
-        <w:t xml:space="preserve"> wine pairings  </w:t>
+        <w:rPr>
+          <w:rFonts w:ascii="Times New Roman" w:hAnsi="Times New Roman" w:cs="Times New Roman"/>
+          <w:b/>
+          <w:sz w:val="22"/>
+          <w:szCs w:val="22"/>
+        </w:rPr>
+      </w:pPr>
+      <w:r>
+        <w:rPr>
+          <w:rFonts w:ascii="Times New Roman" w:hAnsi="Times New Roman" w:cs="Times New Roman"/>
+          <w:sz w:val="22"/>
+          <w:szCs w:val="22"/>
+        </w:rPr>
+        <w:t xml:space="preserve">Liaised with high profile members and guests in all aspects of service and membership including green fees, membership packages, reservations, and event planning </w:t>
       </w:r>
     </w:p>
     <w:p>
@@ -705,16 +568,7 @@
           <w:sz w:val="22"/>
           <w:szCs w:val="22"/>
         </w:rPr>
-        <w:t xml:space="preserve">Child </w:t>
-      </w:r>
-      <w:r>
-        <w:rPr>
-          <w:rFonts w:ascii="Linux Libertine" w:hAnsi="Linux Libertine" w:cs="Linux Libertine"/>
-          <w:b/>
-          <w:sz w:val="22"/>
-          <w:szCs w:val="22"/>
-        </w:rPr>
-        <w:t xml:space="preserve">Care Professional </w:t>
+        <w:t xml:space="preserve">Banquet Server </w:t>
       </w:r>
       <w:r>
         <w:rPr>
@@ -724,7 +578,7 @@
           <w:szCs w:val="22"/>
         </w:rPr>
         <w:tab/>
-        <w:t>3/2014 – 10/2015</w:t>
+        <w:t>11/2015 – 5/2016</w:t>
       </w:r>
     </w:p>
     <w:p>
@@ -747,7 +601,189 @@
           <w:sz w:val="22"/>
           <w:szCs w:val="22"/>
         </w:rPr>
-        <w:t>The Mangine Family</w:t>
+        <w:t xml:space="preserve">Topnotch Events </w:t>
+      </w:r>
+      <w:r>
+        <w:rPr>
+          <w:rFonts w:ascii="Linux Libertine" w:hAnsi="Linux Libertine" w:cs="Linux Libertine"/>
+          <w:sz w:val="22"/>
+          <w:szCs w:val="22"/>
+        </w:rPr>
+        <w:t>–</w:t>
+      </w:r>
+      <w:r>
+        <w:rPr>
+          <w:rFonts w:ascii="Linux Libertine" w:hAnsi="Linux Libertine" w:cs="Linux Libertine"/>
+          <w:b/>
+          <w:sz w:val="22"/>
+          <w:szCs w:val="22"/>
+        </w:rPr>
+        <w:t xml:space="preserve"> </w:t>
+      </w:r>
+      <w:r>
+        <w:rPr>
+          <w:rFonts w:ascii="Linux Libertine" w:hAnsi="Linux Libertine" w:cs="Linux Libertine"/>
+          <w:sz w:val="22"/>
+          <w:szCs w:val="22"/>
+        </w:rPr>
+        <w:t>New York, NY</w:t>
+      </w:r>
+      <w:r>
+        <w:rPr>
+          <w:rFonts w:ascii="Linux Libertine" w:hAnsi="Linux Libertine" w:cs="Linux Libertine"/>
+          <w:b/>
+          <w:sz w:val="22"/>
+          <w:szCs w:val="22"/>
+        </w:rPr>
+        <w:t xml:space="preserve"> </w:t>
+      </w:r>
+      <w:r>
+        <w:rPr>
+          <w:rFonts w:ascii="Linux Libertine" w:hAnsi="Linux Libertine" w:cs="Linux Libertine"/>
+          <w:b/>
+          <w:sz w:val="22"/>
+          <w:szCs w:val="22"/>
+        </w:rPr>
+        <w:tab/>
+      </w:r>
+      <w:r>
+        <w:rPr>
+          <w:rFonts w:ascii="Linux Libertine" w:hAnsi="Linux Libertine" w:cs="Linux Libertine"/>
+          <w:b/>
+          <w:sz w:val="22"/>
+          <w:szCs w:val="22"/>
+        </w:rPr>
+        <w:t xml:space="preserve"> </w:t>
+      </w:r>
+    </w:p>
+    <w:p>
+      <w:pPr>
+        <w:pStyle w:val="NoSpacing"/>
+        <w:numPr>
+          <w:ilvl w:val="0"/>
+          <w:numId w:val="7"/>
+        </w:numPr>
+        <w:rPr>
+          <w:rFonts w:ascii="Times New Roman" w:hAnsi="Times New Roman" w:cs="Times New Roman"/>
+          <w:sz w:val="22"/>
+          <w:szCs w:val="22"/>
+        </w:rPr>
+      </w:pPr>
+      <w:r>
+        <w:rPr>
+          <w:rFonts w:ascii="Times New Roman" w:hAnsi="Times New Roman" w:cs="Times New Roman"/>
+          <w:sz w:val="22"/>
+          <w:szCs w:val="22"/>
+        </w:rPr>
+        <w:t xml:space="preserve">Gained expertise in how industry-specific events are catered </w:t>
+      </w:r>
+    </w:p>
+    <w:p>
+      <w:pPr>
+        <w:pStyle w:val="NoSpacing"/>
+        <w:numPr>
+          <w:ilvl w:val="0"/>
+          <w:numId w:val="7"/>
+        </w:numPr>
+        <w:rPr>
+          <w:rFonts w:ascii="Times New Roman" w:hAnsi="Times New Roman" w:cs="Times New Roman"/>
+          <w:sz w:val="22"/>
+          <w:szCs w:val="22"/>
+        </w:rPr>
+      </w:pPr>
+      <w:r>
+        <w:rPr>
+          <w:rFonts w:ascii="Times New Roman" w:hAnsi="Times New Roman" w:cs="Times New Roman"/>
+          <w:sz w:val="22"/>
+          <w:szCs w:val="22"/>
+        </w:rPr>
+        <w:t>Learned the intricacies of differing venues throughout New York City, including small private homes as well as stadium sized locations</w:t>
+      </w:r>
+    </w:p>
+    <w:p>
+      <w:pPr>
+        <w:pStyle w:val="NoSpacing"/>
+        <w:tabs>
+          <w:tab w:val="right" w:pos="10080"/>
+        </w:tabs>
+        <w:spacing w:before="120"/>
+        <w:rPr>
+          <w:rFonts w:ascii="Linux Libertine" w:hAnsi="Linux Libertine" w:cs="Linux Libertine"/>
+          <w:b/>
+          <w:sz w:val="22"/>
+          <w:szCs w:val="22"/>
+        </w:rPr>
+      </w:pPr>
+      <w:r>
+        <w:rPr>
+          <w:rFonts w:ascii="Linux Libertine" w:hAnsi="Linux Libertine" w:cs="Linux Libertine"/>
+          <w:b/>
+          <w:sz w:val="22"/>
+          <w:szCs w:val="22"/>
+        </w:rPr>
+        <w:t xml:space="preserve">Child </w:t>
+      </w:r>
+      <w:r>
+        <w:rPr>
+          <w:rFonts w:ascii="Linux Libertine" w:hAnsi="Linux Libertine" w:cs="Linux Libertine"/>
+          <w:b/>
+          <w:sz w:val="22"/>
+          <w:szCs w:val="22"/>
+        </w:rPr>
+        <w:t xml:space="preserve">Care Professional </w:t>
+      </w:r>
+      <w:r>
+        <w:rPr>
+          <w:rFonts w:ascii="Linux Libertine" w:hAnsi="Linux Libertine" w:cs="Linux Libertine"/>
+          <w:b/>
+          <w:sz w:val="22"/>
+          <w:szCs w:val="22"/>
+        </w:rPr>
+        <w:tab/>
+        <w:t>3/2014 – 10/2015</w:t>
+      </w:r>
+    </w:p>
+    <w:p>
+      <w:pPr>
+        <w:pStyle w:val="NoSpacing"/>
+        <w:tabs>
+          <w:tab w:val="right" w:pos="10080"/>
+        </w:tabs>
+        <w:rPr>
+          <w:rFonts w:ascii="Linux Libertine" w:hAnsi="Linux Libertine" w:cs="Linux Libertine"/>
+          <w:b/>
+          <w:sz w:val="22"/>
+          <w:szCs w:val="22"/>
+        </w:rPr>
+      </w:pPr>
+      <w:r>
+        <w:rPr>
+          <w:rFonts w:ascii="Linux Libertine" w:hAnsi="Linux Libertine" w:cs="Linux Libertine"/>
+          <w:i/>
+          <w:sz w:val="22"/>
+          <w:szCs w:val="22"/>
+        </w:rPr>
+        <w:t xml:space="preserve">The </w:t>
+      </w:r>
+      <w:proofErr w:type="spellStart"/>
+      <w:r>
+        <w:rPr>
+          <w:rFonts w:ascii="Linux Libertine" w:hAnsi="Linux Libertine" w:cs="Linux Libertine"/>
+          <w:i/>
+          <w:sz w:val="22"/>
+          <w:szCs w:val="22"/>
+        </w:rPr>
+        <w:t>Mangine</w:t>
+      </w:r>
+      <w:proofErr w:type="spellEnd"/>
+      <w:r>
+        <w:rPr>
+          <w:rFonts w:ascii="Linux Libertine" w:hAnsi="Linux Libertine" w:cs="Linux Libertine"/>
+          <w:i/>
+          <w:sz w:val="22"/>
+          <w:szCs w:val="22"/>
+        </w:rPr>
+        <w:t xml:space="preserve"> Family</w:t>
       </w:r>
       <w:r>
         <w:rPr>
@@ -1001,6 +1037,277 @@
         <w:rPr>
           <w:rFonts w:ascii="Linux Libertine" w:hAnsi="Linux Libertine" w:cs="Linux Libertine"/>
           <w:b/>
+          <w:bCs/>
+          <w:sz w:val="22"/>
+          <w:szCs w:val="22"/>
+        </w:rPr>
+      </w:pPr>
+      <w:r>
+        <w:rPr>
+          <w:rFonts w:ascii="Linux Libertine" w:hAnsi="Linux Libertine" w:cs="Linux Libertine"/>
+          <w:b/>
+          <w:bCs/>
+          <w:sz w:val="22"/>
+          <w:szCs w:val="22"/>
+        </w:rPr>
+        <w:t>Banquet Server</w:t>
+      </w:r>
+      <w:r>
+        <w:rPr>
+          <w:rFonts w:ascii="Linux Libertine" w:hAnsi="Linux Libertine" w:cs="Linux Libertine"/>
+          <w:b/>
+          <w:bCs/>
+          <w:sz w:val="22"/>
+          <w:szCs w:val="22"/>
+        </w:rPr>
+        <w:tab/>
+        <w:t>10/2013 – 10/2015</w:t>
+      </w:r>
+    </w:p>
+    <w:p>
+      <w:pPr>
+        <w:pStyle w:val="NoSpacing"/>
+        <w:tabs>
+          <w:tab w:val="right" w:pos="10080"/>
+        </w:tabs>
+        <w:rPr>
+          <w:rFonts w:ascii="Linux Libertine" w:hAnsi="Linux Libertine" w:cs="Linux Libertine"/>
+          <w:b/>
+          <w:bCs/>
+          <w:sz w:val="22"/>
+          <w:szCs w:val="22"/>
+        </w:rPr>
+      </w:pPr>
+      <w:r>
+        <w:rPr>
+          <w:rFonts w:ascii="Linux Libertine" w:hAnsi="Linux Libertine" w:cs="Linux Libertine"/>
+          <w:bCs/>
+          <w:i/>
+          <w:sz w:val="22"/>
+          <w:szCs w:val="22"/>
+        </w:rPr>
+        <w:t>Culinary Concepts</w:t>
+      </w:r>
+      <w:r>
+        <w:rPr>
+          <w:rFonts w:ascii="Linux Libertine" w:hAnsi="Linux Libertine" w:cs="Linux Libertine"/>
+          <w:b/>
+          <w:bCs/>
+          <w:sz w:val="22"/>
+          <w:szCs w:val="22"/>
+        </w:rPr>
+        <w:t xml:space="preserve"> </w:t>
+      </w:r>
+      <w:r>
+        <w:rPr>
+          <w:rFonts w:ascii="Linux Libertine" w:hAnsi="Linux Libertine" w:cs="Linux Libertine"/>
+          <w:sz w:val="22"/>
+          <w:szCs w:val="22"/>
+        </w:rPr>
+        <w:t>–</w:t>
+      </w:r>
+      <w:r>
+        <w:rPr>
+          <w:rFonts w:ascii="Linux Libertine" w:hAnsi="Linux Libertine" w:cs="Linux Libertine"/>
+          <w:b/>
+          <w:bCs/>
+          <w:sz w:val="22"/>
+          <w:szCs w:val="22"/>
+        </w:rPr>
+        <w:t xml:space="preserve"> </w:t>
+      </w:r>
+      <w:r>
+        <w:rPr>
+          <w:rFonts w:ascii="Linux Libertine" w:hAnsi="Linux Libertine" w:cs="Linux Libertine"/>
+          <w:sz w:val="22"/>
+          <w:szCs w:val="22"/>
+        </w:rPr>
+        <w:t>San Diego, CA</w:t>
+      </w:r>
+      <w:r>
+        <w:rPr>
+          <w:rFonts w:ascii="Linux Libertine" w:hAnsi="Linux Libertine" w:cs="Linux Libertine"/>
+          <w:b/>
+          <w:bCs/>
+          <w:sz w:val="22"/>
+          <w:szCs w:val="22"/>
+        </w:rPr>
+        <w:tab/>
+      </w:r>
+    </w:p>
+    <w:p>
+      <w:pPr>
+        <w:pStyle w:val="NoSpacing"/>
+        <w:numPr>
+          <w:ilvl w:val="0"/>
+          <w:numId w:val="7"/>
+        </w:numPr>
+        <w:tabs>
+          <w:tab w:val="right" w:pos="10080"/>
+        </w:tabs>
+        <w:rPr>
+          <w:rFonts w:ascii="Linux Libertine" w:hAnsi="Linux Libertine" w:cs="Linux Libertine"/>
+          <w:sz w:val="22"/>
+          <w:szCs w:val="22"/>
+        </w:rPr>
+      </w:pPr>
+      <w:r>
+        <w:rPr>
+          <w:rFonts w:ascii="Linux Libertine" w:hAnsi="Linux Libertine" w:cs="Linux Libertine"/>
+          <w:sz w:val="22"/>
+          <w:szCs w:val="22"/>
+        </w:rPr>
+        <w:t>A</w:t>
+      </w:r>
+      <w:r>
+        <w:rPr>
+          <w:rFonts w:ascii="Linux Libertine" w:hAnsi="Linux Libertine" w:cs="Linux Libertine"/>
+          <w:sz w:val="22"/>
+          <w:szCs w:val="22"/>
+        </w:rPr>
+        <w:t xml:space="preserve">ddressed </w:t>
+      </w:r>
+      <w:r>
+        <w:rPr>
+          <w:rFonts w:ascii="Linux Libertine" w:hAnsi="Linux Libertine" w:cs="Linux Libertine"/>
+          <w:sz w:val="22"/>
+          <w:szCs w:val="22"/>
+        </w:rPr>
+        <w:t>customer service needs with depth of industry knowledge</w:t>
+      </w:r>
+    </w:p>
+    <w:p>
+      <w:pPr>
+        <w:pStyle w:val="NoSpacing"/>
+        <w:numPr>
+          <w:ilvl w:val="0"/>
+          <w:numId w:val="7"/>
+        </w:numPr>
+        <w:tabs>
+          <w:tab w:val="right" w:pos="10080"/>
+        </w:tabs>
+        <w:rPr>
+          <w:rFonts w:ascii="Linux Libertine" w:hAnsi="Linux Libertine" w:cs="Linux Libertine"/>
+          <w:sz w:val="22"/>
+          <w:szCs w:val="22"/>
+        </w:rPr>
+      </w:pPr>
+      <w:r>
+        <w:rPr>
+          <w:rFonts w:ascii="Linux Libertine" w:hAnsi="Linux Libertine" w:cs="Linux Libertine"/>
+          <w:sz w:val="22"/>
+          <w:szCs w:val="22"/>
+        </w:rPr>
+        <w:t xml:space="preserve">Maintained </w:t>
+      </w:r>
+      <w:r>
+        <w:rPr>
+          <w:rFonts w:ascii="Linux Libertine" w:hAnsi="Linux Libertine" w:cs="Linux Libertine"/>
+          <w:sz w:val="22"/>
+          <w:szCs w:val="22"/>
+        </w:rPr>
+        <w:t xml:space="preserve">positivity </w:t>
+      </w:r>
+      <w:r>
+        <w:rPr>
+          <w:rFonts w:ascii="Linux Libertine" w:hAnsi="Linux Libertine" w:cs="Linux Libertine"/>
+          <w:sz w:val="22"/>
+          <w:szCs w:val="22"/>
+        </w:rPr>
+        <w:t xml:space="preserve">and professionalism </w:t>
+      </w:r>
+      <w:r>
+        <w:rPr>
+          <w:rFonts w:ascii="Linux Libertine" w:hAnsi="Linux Libertine" w:cs="Linux Libertine"/>
+          <w:sz w:val="22"/>
+          <w:szCs w:val="22"/>
+        </w:rPr>
+        <w:t>while serving a large volume</w:t>
+      </w:r>
+      <w:r>
+        <w:rPr>
+          <w:rFonts w:ascii="Linux Libertine" w:hAnsi="Linux Libertine" w:cs="Linux Libertine"/>
+          <w:sz w:val="22"/>
+          <w:szCs w:val="22"/>
+        </w:rPr>
+        <w:t xml:space="preserve"> for 14+ hours</w:t>
+      </w:r>
+    </w:p>
+    <w:p>
+      <w:pPr>
+        <w:pStyle w:val="NoSpacing"/>
+        <w:numPr>
+          <w:ilvl w:val="0"/>
+          <w:numId w:val="7"/>
+        </w:numPr>
+        <w:tabs>
+          <w:tab w:val="right" w:pos="10080"/>
+        </w:tabs>
+        <w:rPr>
+          <w:rFonts w:ascii="Linux Libertine" w:hAnsi="Linux Libertine" w:cs="Linux Libertine"/>
+          <w:sz w:val="22"/>
+          <w:szCs w:val="22"/>
+        </w:rPr>
+      </w:pPr>
+      <w:r>
+        <w:rPr>
+          <w:rFonts w:ascii="Linux Libertine" w:hAnsi="Linux Libertine" w:cs="Linux Libertine"/>
+          <w:sz w:val="22"/>
+          <w:szCs w:val="22"/>
+        </w:rPr>
+        <w:t>Provided superior service with knowledge</w:t>
+      </w:r>
+      <w:r>
+        <w:rPr>
+          <w:rFonts w:ascii="Linux Libertine" w:hAnsi="Linux Libertine" w:cs="Linux Libertine"/>
+          <w:sz w:val="22"/>
+          <w:szCs w:val="22"/>
+        </w:rPr>
+        <w:t xml:space="preserve"> </w:t>
+      </w:r>
+      <w:r>
+        <w:rPr>
+          <w:rFonts w:ascii="Linux Libertine" w:hAnsi="Linux Libertine" w:cs="Linux Libertine"/>
+          <w:sz w:val="22"/>
+          <w:szCs w:val="22"/>
+        </w:rPr>
+        <w:t xml:space="preserve">of </w:t>
+      </w:r>
+      <w:r>
+        <w:rPr>
+          <w:rFonts w:ascii="Linux Libertine" w:hAnsi="Linux Libertine" w:cs="Linux Libertine"/>
+          <w:sz w:val="22"/>
+          <w:szCs w:val="22"/>
+        </w:rPr>
+        <w:t xml:space="preserve">five courses </w:t>
+      </w:r>
+      <w:r>
+        <w:rPr>
+          <w:rFonts w:ascii="Linux Libertine" w:hAnsi="Linux Libertine" w:cs="Linux Libertine"/>
+          <w:sz w:val="22"/>
+          <w:szCs w:val="22"/>
+        </w:rPr>
+        <w:t>and</w:t>
+      </w:r>
+      <w:r>
+        <w:rPr>
+          <w:rFonts w:ascii="Linux Libertine" w:hAnsi="Linux Libertine" w:cs="Linux Libertine"/>
+          <w:sz w:val="22"/>
+          <w:szCs w:val="22"/>
+        </w:rPr>
+        <w:t xml:space="preserve"> wine pairings  </w:t>
+      </w:r>
+    </w:p>
+    <w:p>
+      <w:pPr>
+        <w:pStyle w:val="NoSpacing"/>
+        <w:tabs>
+          <w:tab w:val="right" w:pos="10080"/>
+        </w:tabs>
+        <w:spacing w:before="120"/>
+        <w:rPr>
+          <w:rFonts w:ascii="Linux Libertine" w:hAnsi="Linux Libertine" w:cs="Linux Libertine"/>
+          <w:b/>
           <w:sz w:val="22"/>
           <w:szCs w:val="22"/>
         </w:rPr>
@@ -1250,41 +1557,64 @@
         <w:rPr>
           <w:rFonts w:ascii="Linux Libertine" w:hAnsi="Linux Libertine" w:cs="Linux Libertine"/>
           <w:b/>
+          <w:sz w:val="22"/>
+          <w:szCs w:val="22"/>
+        </w:rPr>
+      </w:pPr>
+      <w:r>
+        <w:rPr>
+          <w:rFonts w:ascii="Linux Libertine" w:hAnsi="Linux Libertine" w:cs="Linux Libertine"/>
+          <w:b/>
+          <w:sz w:val="22"/>
+          <w:szCs w:val="22"/>
+        </w:rPr>
+        <w:t>Englis</w:t>
+      </w:r>
+      <w:r>
+        <w:rPr>
+          <w:rFonts w:ascii="Linux Libertine" w:hAnsi="Linux Libertine" w:cs="Linux Libertine"/>
+          <w:b/>
+          <w:sz w:val="22"/>
+          <w:szCs w:val="22"/>
+        </w:rPr>
+        <w:t xml:space="preserve">h as a Second Language </w:t>
+      </w:r>
+      <w:r>
+        <w:rPr>
+          <w:rFonts w:ascii="Linux Libertine" w:hAnsi="Linux Libertine" w:cs="Linux Libertine"/>
+          <w:b/>
+          <w:sz w:val="22"/>
+          <w:szCs w:val="22"/>
+        </w:rPr>
+        <w:t xml:space="preserve">(ESL) </w:t>
+      </w:r>
+      <w:r>
+        <w:rPr>
+          <w:rFonts w:ascii="Linux Libertine" w:hAnsi="Linux Libertine" w:cs="Linux Libertine"/>
+          <w:b/>
+          <w:sz w:val="22"/>
+          <w:szCs w:val="22"/>
+        </w:rPr>
+        <w:t>Teacher</w:t>
+      </w:r>
+      <w:r>
+        <w:rPr>
+          <w:rFonts w:ascii="Linux Libertine" w:hAnsi="Linux Libertine" w:cs="Linux Libertine"/>
+          <w:b/>
+          <w:sz w:val="22"/>
+          <w:szCs w:val="22"/>
+        </w:rPr>
+        <w:tab/>
+      </w:r>
+      <w:r>
+        <w:rPr>
+          <w:rFonts w:ascii="Linux Libertine" w:hAnsi="Linux Libertine" w:cs="Linux Libertine"/>
+          <w:b/>
           <w:bCs/>
           <w:sz w:val="22"/>
           <w:szCs w:val="22"/>
         </w:rPr>
-      </w:pPr>
-      <w:r>
-        <w:rPr>
-          <w:rFonts w:ascii="Linux Libertine" w:hAnsi="Linux Libertine" w:cs="Linux Libertine"/>
-          <w:b/>
-          <w:bCs/>
-          <w:sz w:val="22"/>
-          <w:szCs w:val="22"/>
-        </w:rPr>
-        <w:t>Banquet Server</w:t>
-      </w:r>
-      <w:r>
-        <w:rPr>
-          <w:rFonts w:ascii="Linux Libertine" w:hAnsi="Linux Libertine" w:cs="Linux Libertine"/>
-          <w:b/>
-          <w:bCs/>
-          <w:sz w:val="22"/>
-          <w:szCs w:val="22"/>
-        </w:rPr>
-        <w:tab/>
-        <w:t>5/2013 – 10/</w:t>
-      </w:r>
-      <w:r>
-        <w:rPr>
-          <w:rFonts w:ascii="Linux Libertine" w:hAnsi="Linux Libertine" w:cs="Linux Libertine"/>
-          <w:b/>
-          <w:bCs/>
-          <w:sz w:val="22"/>
-          <w:szCs w:val="22"/>
-        </w:rPr>
-        <w:t>2013</w:t>
+        <w:t>Summer 2012</w:t>
       </w:r>
     </w:p>
     <w:p>
@@ -1302,268 +1632,13 @@
       <w:r>
         <w:rPr>
           <w:rFonts w:ascii="Linux Libertine" w:hAnsi="Linux Libertine" w:cs="Linux Libertine"/>
-          <w:bCs/>
           <w:i/>
           <w:sz w:val="22"/>
           <w:szCs w:val="22"/>
         </w:rPr>
-        <w:t>New Seabury Country Club</w:t>
-      </w:r>
-      <w:r>
-        <w:rPr>
-          <w:rFonts w:ascii="Linux Libertine" w:hAnsi="Linux Libertine" w:cs="Linux Libertine"/>
-          <w:b/>
-          <w:bCs/>
-          <w:sz w:val="22"/>
-          <w:szCs w:val="22"/>
-        </w:rPr>
-        <w:t xml:space="preserve"> </w:t>
-      </w:r>
-      <w:r>
-        <w:rPr>
-          <w:rFonts w:ascii="Linux Libertine" w:hAnsi="Linux Libertine" w:cs="Linux Libertine"/>
-          <w:sz w:val="22"/>
-          <w:szCs w:val="22"/>
-        </w:rPr>
-        <w:t>–</w:t>
-      </w:r>
-      <w:r>
-        <w:rPr>
-          <w:rFonts w:ascii="Linux Libertine" w:hAnsi="Linux Libertine" w:cs="Linux Libertine"/>
-          <w:sz w:val="22"/>
-          <w:szCs w:val="22"/>
-        </w:rPr>
-        <w:t xml:space="preserve"> M</w:t>
-      </w:r>
-      <w:r>
-        <w:rPr>
-          <w:rFonts w:ascii="Linux Libertine" w:hAnsi="Linux Libertine" w:cs="Linux Libertine"/>
-          <w:sz w:val="22"/>
-          <w:szCs w:val="22"/>
-        </w:rPr>
-        <w:t>ashpee, MA</w:t>
-      </w:r>
-      <w:r>
-        <w:rPr>
-          <w:rFonts w:ascii="Linux Libertine" w:hAnsi="Linux Libertine" w:cs="Linux Libertine"/>
-          <w:sz w:val="22"/>
-          <w:szCs w:val="22"/>
-        </w:rPr>
-        <w:tab/>
-      </w:r>
-    </w:p>
-    <w:p>
-      <w:pPr>
-        <w:pStyle w:val="NoSpacing"/>
-        <w:numPr>
-          <w:ilvl w:val="0"/>
-          <w:numId w:val="5"/>
-        </w:numPr>
-        <w:tabs>
-          <w:tab w:val="right" w:pos="10080"/>
-        </w:tabs>
-        <w:rPr>
-          <w:rFonts w:ascii="Linux Libertine" w:hAnsi="Linux Libertine" w:cs="Linux Libertine"/>
-          <w:sz w:val="22"/>
-          <w:szCs w:val="22"/>
-        </w:rPr>
-      </w:pPr>
-      <w:r>
-        <w:rPr>
-          <w:rFonts w:ascii="Linux Libertine" w:hAnsi="Linux Libertine" w:cs="Linux Libertine"/>
-          <w:sz w:val="22"/>
-          <w:szCs w:val="22"/>
-        </w:rPr>
-        <w:t>P</w:t>
-      </w:r>
-      <w:r>
-        <w:rPr>
-          <w:rFonts w:ascii="Linux Libertine" w:hAnsi="Linux Libertine" w:cs="Linux Libertine"/>
-          <w:sz w:val="22"/>
-          <w:szCs w:val="22"/>
-        </w:rPr>
-        <w:t>lan</w:t>
-      </w:r>
-      <w:r>
-        <w:rPr>
-          <w:rFonts w:ascii="Linux Libertine" w:hAnsi="Linux Libertine" w:cs="Linux Libertine"/>
-          <w:sz w:val="22"/>
-          <w:szCs w:val="22"/>
-        </w:rPr>
-        <w:t>ned</w:t>
-      </w:r>
-      <w:r>
-        <w:rPr>
-          <w:rFonts w:ascii="Linux Libertine" w:hAnsi="Linux Libertine" w:cs="Linux Libertine"/>
-          <w:sz w:val="22"/>
-          <w:szCs w:val="22"/>
-        </w:rPr>
-        <w:t xml:space="preserve"> and </w:t>
-      </w:r>
-      <w:r>
-        <w:rPr>
-          <w:rFonts w:ascii="Linux Libertine" w:hAnsi="Linux Libertine" w:cs="Linux Libertine"/>
-          <w:sz w:val="22"/>
-          <w:szCs w:val="22"/>
-        </w:rPr>
-        <w:t>assembled</w:t>
-      </w:r>
-      <w:r>
-        <w:rPr>
-          <w:rFonts w:ascii="Linux Libertine" w:hAnsi="Linux Libertine" w:cs="Linux Libertine"/>
-          <w:sz w:val="22"/>
-          <w:szCs w:val="22"/>
-        </w:rPr>
-        <w:t xml:space="preserve"> special events </w:t>
-      </w:r>
-      <w:r>
-        <w:rPr>
-          <w:rFonts w:ascii="Linux Libertine" w:hAnsi="Linux Libertine" w:cs="Linux Libertine"/>
-          <w:sz w:val="22"/>
-          <w:szCs w:val="22"/>
-        </w:rPr>
-        <w:t>for</w:t>
-      </w:r>
-      <w:r>
-        <w:rPr>
-          <w:rFonts w:ascii="Linux Libertine" w:hAnsi="Linux Libertine" w:cs="Linux Libertine"/>
-          <w:sz w:val="22"/>
-          <w:szCs w:val="22"/>
-        </w:rPr>
-        <w:t xml:space="preserve"> up to 300 guests</w:t>
-      </w:r>
-    </w:p>
-    <w:p>
-      <w:pPr>
-        <w:pStyle w:val="NoSpacing"/>
-        <w:numPr>
-          <w:ilvl w:val="0"/>
-          <w:numId w:val="5"/>
-        </w:numPr>
-        <w:tabs>
-          <w:tab w:val="right" w:pos="10080"/>
-        </w:tabs>
-        <w:rPr>
-          <w:rFonts w:ascii="Linux Libertine" w:hAnsi="Linux Libertine" w:cs="Linux Libertine"/>
-          <w:sz w:val="22"/>
-          <w:szCs w:val="22"/>
-        </w:rPr>
-      </w:pPr>
-      <w:r>
-        <w:rPr>
-          <w:rFonts w:ascii="Linux Libertine" w:hAnsi="Linux Libertine" w:cs="Linux Libertine"/>
-          <w:sz w:val="22"/>
-          <w:szCs w:val="22"/>
-        </w:rPr>
-        <w:t>Lead the quality</w:t>
-      </w:r>
-      <w:r>
-        <w:rPr>
-          <w:rFonts w:ascii="Linux Libertine" w:hAnsi="Linux Libertine" w:cs="Linux Libertine"/>
-          <w:sz w:val="22"/>
-          <w:szCs w:val="22"/>
-        </w:rPr>
-        <w:t xml:space="preserve"> of product service for up to 20 guests at one time </w:t>
-      </w:r>
-    </w:p>
-    <w:p>
-      <w:pPr>
-        <w:pStyle w:val="NoSpacing"/>
-        <w:numPr>
-          <w:ilvl w:val="0"/>
-          <w:numId w:val="5"/>
-        </w:numPr>
-        <w:tabs>
-          <w:tab w:val="right" w:pos="10080"/>
-        </w:tabs>
-        <w:rPr>
-          <w:rFonts w:ascii="Linux Libertine" w:hAnsi="Linux Libertine" w:cs="Linux Libertine"/>
-          <w:sz w:val="22"/>
-        </w:rPr>
-      </w:pPr>
-      <w:r>
-        <w:rPr>
-          <w:rFonts w:ascii="Linux Libertine" w:hAnsi="Linux Libertine" w:cs="Linux Libertine"/>
-          <w:sz w:val="22"/>
-        </w:rPr>
-        <w:t xml:space="preserve">Maintained the strict </w:t>
-      </w:r>
-      <w:r>
-        <w:rPr>
-          <w:rFonts w:ascii="Linux Libertine" w:hAnsi="Linux Libertine" w:cs="Linux Libertine"/>
-          <w:sz w:val="22"/>
-        </w:rPr>
-        <w:t>customer service</w:t>
-      </w:r>
-      <w:r>
-        <w:rPr>
-          <w:rFonts w:ascii="Linux Libertine" w:hAnsi="Linux Libertine" w:cs="Linux Libertine"/>
-          <w:sz w:val="22"/>
-        </w:rPr>
-        <w:t xml:space="preserve"> goals </w:t>
-      </w:r>
-      <w:r>
-        <w:rPr>
-          <w:rFonts w:ascii="Linux Libertine" w:hAnsi="Linux Libertine" w:cs="Linux Libertine"/>
-          <w:sz w:val="22"/>
-        </w:rPr>
-        <w:t>of a luxury resort</w:t>
-      </w:r>
-    </w:p>
-    <w:p>
-      <w:pPr>
-        <w:pStyle w:val="NoSpacing"/>
-        <w:tabs>
-          <w:tab w:val="right" w:pos="10080"/>
-        </w:tabs>
-        <w:spacing w:before="120"/>
-        <w:rPr>
-          <w:rFonts w:ascii="Linux Libertine" w:hAnsi="Linux Libertine" w:cs="Linux Libertine"/>
-          <w:b/>
-          <w:sz w:val="22"/>
-          <w:szCs w:val="22"/>
-        </w:rPr>
-      </w:pPr>
-      <w:r>
-        <w:rPr>
-          <w:rFonts w:ascii="Linux Libertine" w:hAnsi="Linux Libertine" w:cs="Linux Libertine"/>
-          <w:b/>
-          <w:sz w:val="22"/>
-          <w:szCs w:val="22"/>
-        </w:rPr>
-        <w:t>Tutor</w:t>
-      </w:r>
-      <w:r>
-        <w:rPr>
-          <w:rFonts w:ascii="Linux Libertine" w:hAnsi="Linux Libertine" w:cs="Linux Libertine"/>
-          <w:b/>
-          <w:sz w:val="22"/>
-          <w:szCs w:val="22"/>
-        </w:rPr>
-        <w:tab/>
-      </w:r>
-      <w:r>
-        <w:rPr>
-          <w:rFonts w:ascii="Linux Libertine" w:hAnsi="Linux Libertine" w:cs="Linux Libertine"/>
-          <w:b/>
-          <w:sz w:val="22"/>
-          <w:szCs w:val="22"/>
-        </w:rPr>
-        <w:t>9/2013 – 5/2013</w:t>
-      </w:r>
-    </w:p>
-    <w:p>
-      <w:pPr>
-        <w:pStyle w:val="NoSpacing"/>
-        <w:tabs>
-          <w:tab w:val="right" w:pos="10080"/>
-        </w:tabs>
-        <w:rPr>
-          <w:rFonts w:ascii="Linux Libertine" w:hAnsi="Linux Libertine" w:cs="Linux Libertine"/>
-          <w:sz w:val="22"/>
-          <w:szCs w:val="22"/>
-        </w:rPr>
-      </w:pPr>
+        <w:t xml:space="preserve">Los </w:t>
+      </w:r>
+      <w:proofErr w:type="spellStart"/>
       <w:r>
         <w:rPr>
           <w:rFonts w:ascii="Linux Libertine" w:hAnsi="Linux Libertine" w:cs="Linux Libertine"/>
@@ -1571,222 +1646,9 @@
           <w:sz w:val="22"/>
           <w:szCs w:val="22"/>
         </w:rPr>
-        <w:t>Boys &amp; Girls Club</w:t>
-      </w:r>
-      <w:r>
-        <w:rPr>
-          <w:rFonts w:ascii="Linux Libertine" w:hAnsi="Linux Libertine" w:cs="Linux Libertine"/>
-          <w:sz w:val="22"/>
-          <w:szCs w:val="22"/>
-        </w:rPr>
-        <w:t xml:space="preserve"> –</w:t>
-      </w:r>
-      <w:r>
-        <w:rPr>
-          <w:rFonts w:ascii="Linux Libertine" w:hAnsi="Linux Libertine" w:cs="Linux Libertine"/>
-          <w:sz w:val="22"/>
-          <w:szCs w:val="22"/>
-        </w:rPr>
-        <w:t xml:space="preserve"> Amherst, MA</w:t>
-      </w:r>
-      <w:r>
-        <w:rPr>
-          <w:rFonts w:ascii="Linux Libertine" w:hAnsi="Linux Libertine" w:cs="Linux Libertine"/>
-          <w:sz w:val="22"/>
-          <w:szCs w:val="22"/>
-        </w:rPr>
-        <w:tab/>
-      </w:r>
-    </w:p>
-    <w:p>
-      <w:pPr>
-        <w:pStyle w:val="NoSpacing"/>
-        <w:numPr>
-          <w:ilvl w:val="0"/>
-          <w:numId w:val="9"/>
-        </w:numPr>
-        <w:tabs>
-          <w:tab w:val="right" w:pos="10080"/>
-        </w:tabs>
-        <w:rPr>
-          <w:rFonts w:ascii="Linux Libertine" w:hAnsi="Linux Libertine" w:cs="Linux Libertine"/>
-          <w:sz w:val="22"/>
-          <w:szCs w:val="22"/>
-        </w:rPr>
-      </w:pPr>
-      <w:r>
-        <w:rPr>
-          <w:rFonts w:ascii="Linux Libertine" w:hAnsi="Linux Libertine" w:cs="Linux Libertine"/>
-          <w:sz w:val="22"/>
-          <w:szCs w:val="22"/>
-        </w:rPr>
-        <w:t>Supported teens’ and middle school students’ academic work at weekly sessions</w:t>
-      </w:r>
-    </w:p>
-    <w:p>
-      <w:pPr>
-        <w:pStyle w:val="NoSpacing"/>
-        <w:numPr>
-          <w:ilvl w:val="0"/>
-          <w:numId w:val="1"/>
-        </w:numPr>
-        <w:tabs>
-          <w:tab w:val="right" w:pos="10080"/>
-        </w:tabs>
-        <w:rPr>
-          <w:rFonts w:ascii="Linux Libertine" w:hAnsi="Linux Libertine" w:cs="Linux Libertine"/>
-          <w:sz w:val="22"/>
-          <w:szCs w:val="22"/>
-        </w:rPr>
-      </w:pPr>
-      <w:r>
-        <w:rPr>
-          <w:rFonts w:ascii="Linux Libertine" w:hAnsi="Linux Libertine" w:cs="Linux Libertine"/>
-          <w:sz w:val="22"/>
-          <w:szCs w:val="22"/>
-        </w:rPr>
-        <w:t>Provided assistance with school assignments and social/behavioral issues</w:t>
-      </w:r>
-    </w:p>
-    <w:p>
-      <w:pPr>
-        <w:pStyle w:val="NoSpacing"/>
-        <w:numPr>
-          <w:ilvl w:val="0"/>
-          <w:numId w:val="1"/>
-        </w:numPr>
-        <w:tabs>
-          <w:tab w:val="right" w:pos="10080"/>
-        </w:tabs>
-        <w:rPr>
-          <w:rFonts w:ascii="Linux Libertine" w:hAnsi="Linux Libertine" w:cs="Linux Libertine"/>
-          <w:sz w:val="22"/>
-          <w:szCs w:val="22"/>
-        </w:rPr>
-      </w:pPr>
-      <w:r>
-        <w:rPr>
-          <w:rFonts w:ascii="Linux Libertine" w:hAnsi="Linux Libertine" w:cs="Linux Libertine"/>
-          <w:sz w:val="22"/>
-          <w:szCs w:val="22"/>
-        </w:rPr>
-        <w:t>Assembled and wrote</w:t>
-      </w:r>
-      <w:r>
-        <w:rPr>
-          <w:rFonts w:ascii="Linux Libertine" w:hAnsi="Linux Libertine" w:cs="Linux Libertine"/>
-          <w:sz w:val="22"/>
-          <w:szCs w:val="22"/>
-        </w:rPr>
-        <w:t xml:space="preserve"> a grant to </w:t>
-      </w:r>
-      <w:r>
-        <w:rPr>
-          <w:rFonts w:ascii="Linux Libertine" w:hAnsi="Linux Libertine" w:cs="Linux Libertine"/>
-          <w:sz w:val="22"/>
-          <w:szCs w:val="22"/>
-        </w:rPr>
-        <w:t>provide funding for</w:t>
-      </w:r>
-      <w:r>
-        <w:rPr>
-          <w:rFonts w:ascii="Linux Libertine" w:hAnsi="Linux Libertine" w:cs="Linux Libertine"/>
-          <w:sz w:val="22"/>
-          <w:szCs w:val="22"/>
-        </w:rPr>
-        <w:t xml:space="preserve"> a </w:t>
-      </w:r>
-      <w:r>
-        <w:rPr>
-          <w:rFonts w:ascii="Linux Libertine" w:hAnsi="Linux Libertine" w:cs="Linux Libertine"/>
-          <w:sz w:val="22"/>
-          <w:szCs w:val="22"/>
-        </w:rPr>
-        <w:t>health-concious cooking program</w:t>
-      </w:r>
-    </w:p>
-    <w:p>
-      <w:pPr>
-        <w:pStyle w:val="NoSpacing"/>
-        <w:tabs>
-          <w:tab w:val="right" w:pos="10080"/>
-        </w:tabs>
-        <w:spacing w:before="120"/>
-        <w:rPr>
-          <w:rFonts w:ascii="Linux Libertine" w:hAnsi="Linux Libertine" w:cs="Linux Libertine"/>
-          <w:b/>
-          <w:sz w:val="22"/>
-          <w:szCs w:val="22"/>
-        </w:rPr>
-      </w:pPr>
-      <w:r>
-        <w:rPr>
-          <w:rFonts w:ascii="Linux Libertine" w:hAnsi="Linux Libertine" w:cs="Linux Libertine"/>
-          <w:b/>
-          <w:sz w:val="22"/>
-          <w:szCs w:val="22"/>
-        </w:rPr>
-        <w:t>Englis</w:t>
-      </w:r>
-      <w:r>
-        <w:rPr>
-          <w:rFonts w:ascii="Linux Libertine" w:hAnsi="Linux Libertine" w:cs="Linux Libertine"/>
-          <w:b/>
-          <w:sz w:val="22"/>
-          <w:szCs w:val="22"/>
-        </w:rPr>
-        <w:t xml:space="preserve">h as a Second Language </w:t>
-      </w:r>
-      <w:r>
-        <w:rPr>
-          <w:rFonts w:ascii="Linux Libertine" w:hAnsi="Linux Libertine" w:cs="Linux Libertine"/>
-          <w:b/>
-          <w:sz w:val="22"/>
-          <w:szCs w:val="22"/>
-        </w:rPr>
-        <w:t xml:space="preserve">(ESL) </w:t>
-      </w:r>
-      <w:r>
-        <w:rPr>
-          <w:rFonts w:ascii="Linux Libertine" w:hAnsi="Linux Libertine" w:cs="Linux Libertine"/>
-          <w:b/>
-          <w:sz w:val="22"/>
-          <w:szCs w:val="22"/>
-        </w:rPr>
-        <w:t>Teacher</w:t>
-      </w:r>
-      <w:r>
-        <w:rPr>
-          <w:rFonts w:ascii="Linux Libertine" w:hAnsi="Linux Libertine" w:cs="Linux Libertine"/>
-          <w:b/>
-          <w:sz w:val="22"/>
-          <w:szCs w:val="22"/>
-        </w:rPr>
-        <w:tab/>
-      </w:r>
-      <w:r>
-        <w:rPr>
-          <w:rFonts w:ascii="Linux Libertine" w:hAnsi="Linux Libertine" w:cs="Linux Libertine"/>
-          <w:b/>
-          <w:bCs/>
-          <w:sz w:val="22"/>
-          <w:szCs w:val="22"/>
-        </w:rPr>
-        <w:t>Summer 2012</w:t>
-      </w:r>
-    </w:p>
-    <w:p>
-      <w:pPr>
-        <w:pStyle w:val="NoSpacing"/>
-        <w:tabs>
-          <w:tab w:val="right" w:pos="10080"/>
-        </w:tabs>
-        <w:rPr>
-          <w:rFonts w:ascii="Linux Libertine" w:hAnsi="Linux Libertine" w:cs="Linux Libertine"/>
-          <w:sz w:val="22"/>
-          <w:szCs w:val="22"/>
-        </w:rPr>
-      </w:pPr>
+        <w:t>Geranios</w:t>
+      </w:r>
+      <w:proofErr w:type="spellEnd"/>
       <w:r>
         <w:rPr>
           <w:rFonts w:ascii="Linux Libertine" w:hAnsi="Linux Libertine" w:cs="Linux Libertine"/>
@@ -1794,7 +1656,7 @@
           <w:sz w:val="22"/>
           <w:szCs w:val="22"/>
         </w:rPr>
-        <w:t>Los Geranios School</w:t>
+        <w:t xml:space="preserve"> School</w:t>
       </w:r>
       <w:r>
         <w:rPr>
@@ -2590,6 +2452,119 @@
     </w:lvl>
   </w:abstractNum>
   <w:abstractNum w:abstractNumId="3">
+    <w:nsid w:val="2C24138E"/>
+    <w:multiLevelType w:val="hybridMultilevel"/>
+    <w:tmpl w:val="CD8C140E"/>
+    <w:lvl w:ilvl="0" w:tplc="04090001">
+      <w:start w:val="1"/>
+      <w:numFmt w:val="bullet"/>
+      <w:lvlText w:val=""/>
+      <w:lvlJc w:val="left"/>
+      <w:pPr>
+        <w:ind w:left="720" w:hanging="360"/>
+      </w:pPr>
+      <w:rPr>
+        <w:rFonts w:ascii="Symbol" w:hAnsi="Symbol" w:hint="default"/>
+      </w:rPr>
+    </w:lvl>
+    <w:lvl w:ilvl="1" w:tplc="04090003" w:tentative="1">
+      <w:start w:val="1"/>
+      <w:numFmt w:val="bullet"/>
+      <w:lvlText w:val="o"/>
+      <w:lvlJc w:val="left"/>
+      <w:pPr>
+        <w:ind w:left="1440" w:hanging="360"/>
+      </w:pPr>
+      <w:rPr>
+        <w:rFonts w:ascii="Courier New" w:hAnsi="Courier New" w:hint="default"/>
+      </w:rPr>
+    </w:lvl>
+    <w:lvl w:ilvl="2" w:tplc="04090005" w:tentative="1">
+      <w:start w:val="1"/>
+      <w:numFmt w:val="bullet"/>
+      <w:lvlText w:val=""/>
+      <w:lvlJc w:val="left"/>
+      <w:pPr>
+        <w:ind w:left="2160" w:hanging="360"/>
+      </w:pPr>
+      <w:rPr>
+        <w:rFonts w:ascii="Wingdings" w:hAnsi="Wingdings" w:hint="default"/>
+      </w:rPr>
+    </w:lvl>
+    <w:lvl w:ilvl="3" w:tplc="04090001" w:tentative="1">
+      <w:start w:val="1"/>
+      <w:numFmt w:val="bullet"/>
+      <w:lvlText w:val=""/>
+      <w:lvlJc w:val="left"/>
+      <w:pPr>
+        <w:ind w:left="2880" w:hanging="360"/>
+      </w:pPr>
+      <w:rPr>
+        <w:rFonts w:ascii="Symbol" w:hAnsi="Symbol" w:hint="default"/>
+      </w:rPr>
+    </w:lvl>
+    <w:lvl w:ilvl="4" w:tplc="04090003" w:tentative="1">
+      <w:start w:val="1"/>
+      <w:numFmt w:val="bullet"/>
+      <w:lvlText w:val="o"/>
+      <w:lvlJc w:val="left"/>
+      <w:pPr>
+        <w:ind w:left="3600" w:hanging="360"/>
+      </w:pPr>
+      <w:rPr>
+        <w:rFonts w:ascii="Courier New" w:hAnsi="Courier New" w:hint="default"/>
+      </w:rPr>
+    </w:lvl>
+    <w:lvl w:ilvl="5" w:tplc="04090005" w:tentative="1">
+      <w:start w:val="1"/>
+      <w:numFmt w:val="bullet"/>
+      <w:lvlText w:val=""/>
+      <w:lvlJc w:val="left"/>
+      <w:pPr>
+        <w:ind w:left="4320" w:hanging="360"/>
+      </w:pPr>
+      <w:rPr>
+        <w:rFonts w:ascii="Wingdings" w:hAnsi="Wingdings" w:hint="default"/>
+      </w:rPr>
+    </w:lvl>
+    <w:lvl w:ilvl="6" w:tplc="04090001" w:tentative="1">
+      <w:start w:val="1"/>
+      <w:numFmt w:val="bullet"/>
+      <w:lvlText w:val=""/>
+      <w:lvlJc w:val="left"/>
+      <w:pPr>
+        <w:ind w:left="5040" w:hanging="360"/>
+      </w:pPr>
+      <w:rPr>
+        <w:rFonts w:ascii="Symbol" w:hAnsi="Symbol" w:hint="default"/>
+      </w:rPr>
+    </w:lvl>
+    <w:lvl w:ilvl="7" w:tplc="04090003" w:tentative="1">
+      <w:start w:val="1"/>
+      <w:numFmt w:val="bullet"/>
+      <w:lvlText w:val="o"/>
+      <w:lvlJc w:val="left"/>
+      <w:pPr>
+        <w:ind w:left="5760" w:hanging="360"/>
+      </w:pPr>
+      <w:rPr>
+        <w:rFonts w:ascii="Courier New" w:hAnsi="Courier New" w:hint="default"/>
+      </w:rPr>
+    </w:lvl>
+    <w:lvl w:ilvl="8" w:tplc="04090005" w:tentative="1">
+      <w:start w:val="1"/>
+      <w:numFmt w:val="bullet"/>
+      <w:lvlText w:val=""/>
+      <w:lvlJc w:val="left"/>
+      <w:pPr>
+        <w:ind w:left="6480" w:hanging="360"/>
+      </w:pPr>
+      <w:rPr>
+        <w:rFonts w:ascii="Wingdings" w:hAnsi="Wingdings" w:hint="default"/>
+      </w:rPr>
+    </w:lvl>
+  </w:abstractNum>
+  <w:abstractNum w:abstractNumId="4">
     <w:nsid w:val="368848CA"/>
     <w:multiLevelType w:val="hybridMultilevel"/>
     <w:tmpl w:val="5F70B6B6"/>
@@ -2702,7 +2677,7 @@
       </w:rPr>
     </w:lvl>
   </w:abstractNum>
-  <w:abstractNum w:abstractNumId="4">
+  <w:abstractNum w:abstractNumId="5">
     <w:nsid w:val="4ECD5A8B"/>
     <w:multiLevelType w:val="hybridMultilevel"/>
     <w:tmpl w:val="8AB276D4"/>
@@ -2815,7 +2790,7 @@
       </w:rPr>
     </w:lvl>
   </w:abstractNum>
-  <w:abstractNum w:abstractNumId="5">
+  <w:abstractNum w:abstractNumId="6">
     <w:nsid w:val="535C4490"/>
     <w:multiLevelType w:val="hybridMultilevel"/>
     <w:tmpl w:val="F44EE9EC"/>
@@ -2928,7 +2903,7 @@
       </w:rPr>
     </w:lvl>
   </w:abstractNum>
-  <w:abstractNum w:abstractNumId="6">
+  <w:abstractNum w:abstractNumId="7">
     <w:nsid w:val="64C76250"/>
     <w:multiLevelType w:val="hybridMultilevel"/>
     <w:tmpl w:val="BFBE90FC"/>
@@ -3041,7 +3016,7 @@
       </w:rPr>
     </w:lvl>
   </w:abstractNum>
-  <w:abstractNum w:abstractNumId="7">
+  <w:abstractNum w:abstractNumId="8">
     <w:nsid w:val="64F42F35"/>
     <w:multiLevelType w:val="hybridMultilevel"/>
     <w:tmpl w:val="84F64C60"/>
@@ -3154,7 +3129,7 @@
       </w:rPr>
     </w:lvl>
   </w:abstractNum>
-  <w:abstractNum w:abstractNumId="8">
+  <w:abstractNum w:abstractNumId="9">
     <w:nsid w:val="7C8832D4"/>
     <w:multiLevelType w:val="hybridMultilevel"/>
     <w:tmpl w:val="3DB6D97A"/>
@@ -3267,8 +3242,121 @@
       </w:rPr>
     </w:lvl>
   </w:abstractNum>
+  <w:abstractNum w:abstractNumId="10">
+    <w:nsid w:val="7CEB0C5C"/>
+    <w:multiLevelType w:val="hybridMultilevel"/>
+    <w:tmpl w:val="8D5EE572"/>
+    <w:lvl w:ilvl="0" w:tplc="04090001">
+      <w:start w:val="1"/>
+      <w:numFmt w:val="bullet"/>
+      <w:lvlText w:val=""/>
+      <w:lvlJc w:val="left"/>
+      <w:pPr>
+        <w:ind w:left="720" w:hanging="360"/>
+      </w:pPr>
+      <w:rPr>
+        <w:rFonts w:ascii="Symbol" w:hAnsi="Symbol" w:hint="default"/>
+      </w:rPr>
+    </w:lvl>
+    <w:lvl w:ilvl="1" w:tplc="04090003" w:tentative="1">
+      <w:start w:val="1"/>
+      <w:numFmt w:val="bullet"/>
+      <w:lvlText w:val="o"/>
+      <w:lvlJc w:val="left"/>
+      <w:pPr>
+        <w:ind w:left="1440" w:hanging="360"/>
+      </w:pPr>
+      <w:rPr>
+        <w:rFonts w:ascii="Courier New" w:hAnsi="Courier New" w:hint="default"/>
+      </w:rPr>
+    </w:lvl>
+    <w:lvl w:ilvl="2" w:tplc="04090005" w:tentative="1">
+      <w:start w:val="1"/>
+      <w:numFmt w:val="bullet"/>
+      <w:lvlText w:val=""/>
+      <w:lvlJc w:val="left"/>
+      <w:pPr>
+        <w:ind w:left="2160" w:hanging="360"/>
+      </w:pPr>
+      <w:rPr>
+        <w:rFonts w:ascii="Wingdings" w:hAnsi="Wingdings" w:hint="default"/>
+      </w:rPr>
+    </w:lvl>
+    <w:lvl w:ilvl="3" w:tplc="04090001" w:tentative="1">
+      <w:start w:val="1"/>
+      <w:numFmt w:val="bullet"/>
+      <w:lvlText w:val=""/>
+      <w:lvlJc w:val="left"/>
+      <w:pPr>
+        <w:ind w:left="2880" w:hanging="360"/>
+      </w:pPr>
+      <w:rPr>
+        <w:rFonts w:ascii="Symbol" w:hAnsi="Symbol" w:hint="default"/>
+      </w:rPr>
+    </w:lvl>
+    <w:lvl w:ilvl="4" w:tplc="04090003" w:tentative="1">
+      <w:start w:val="1"/>
+      <w:numFmt w:val="bullet"/>
+      <w:lvlText w:val="o"/>
+      <w:lvlJc w:val="left"/>
+      <w:pPr>
+        <w:ind w:left="3600" w:hanging="360"/>
+      </w:pPr>
+      <w:rPr>
+        <w:rFonts w:ascii="Courier New" w:hAnsi="Courier New" w:hint="default"/>
+      </w:rPr>
+    </w:lvl>
+    <w:lvl w:ilvl="5" w:tplc="04090005" w:tentative="1">
+      <w:start w:val="1"/>
+      <w:numFmt w:val="bullet"/>
+      <w:lvlText w:val=""/>
+      <w:lvlJc w:val="left"/>
+      <w:pPr>
+        <w:ind w:left="4320" w:hanging="360"/>
+      </w:pPr>
+      <w:rPr>
+        <w:rFonts w:ascii="Wingdings" w:hAnsi="Wingdings" w:hint="default"/>
+      </w:rPr>
+    </w:lvl>
+    <w:lvl w:ilvl="6" w:tplc="04090001" w:tentative="1">
+      <w:start w:val="1"/>
+      <w:numFmt w:val="bullet"/>
+      <w:lvlText w:val=""/>
+      <w:lvlJc w:val="left"/>
+      <w:pPr>
+        <w:ind w:left="5040" w:hanging="360"/>
+      </w:pPr>
+      <w:rPr>
+        <w:rFonts w:ascii="Symbol" w:hAnsi="Symbol" w:hint="default"/>
+      </w:rPr>
+    </w:lvl>
+    <w:lvl w:ilvl="7" w:tplc="04090003" w:tentative="1">
+      <w:start w:val="1"/>
+      <w:numFmt w:val="bullet"/>
+      <w:lvlText w:val="o"/>
+      <w:lvlJc w:val="left"/>
+      <w:pPr>
+        <w:ind w:left="5760" w:hanging="360"/>
+      </w:pPr>
+      <w:rPr>
+        <w:rFonts w:ascii="Courier New" w:hAnsi="Courier New" w:hint="default"/>
+      </w:rPr>
+    </w:lvl>
+    <w:lvl w:ilvl="8" w:tplc="04090005" w:tentative="1">
+      <w:start w:val="1"/>
+      <w:numFmt w:val="bullet"/>
+      <w:lvlText w:val=""/>
+      <w:lvlJc w:val="left"/>
+      <w:pPr>
+        <w:ind w:left="6480" w:hanging="360"/>
+      </w:pPr>
+      <w:rPr>
+        <w:rFonts w:ascii="Wingdings" w:hAnsi="Wingdings" w:hint="default"/>
+      </w:rPr>
+    </w:lvl>
+  </w:abstractNum>
   <w:num w:numId="1">
-    <w:abstractNumId w:val="5"/>
+    <w:abstractNumId w:val="6"/>
   </w:num>
   <w:num w:numId="2">
     <w:abstractNumId w:val="1"/>
@@ -3277,22 +3365,28 @@
     <w:abstractNumId w:val="0"/>
   </w:num>
   <w:num w:numId="4">
-    <w:abstractNumId w:val="7"/>
+    <w:abstractNumId w:val="8"/>
   </w:num>
   <w:num w:numId="5">
     <w:abstractNumId w:val="2"/>
   </w:num>
   <w:num w:numId="6">
+    <w:abstractNumId w:val="5"/>
+  </w:num>
+  <w:num w:numId="7">
     <w:abstractNumId w:val="4"/>
   </w:num>
-  <w:num w:numId="7">
+  <w:num w:numId="8">
+    <w:abstractNumId w:val="9"/>
+  </w:num>
+  <w:num w:numId="9">
+    <w:abstractNumId w:val="7"/>
+  </w:num>
+  <w:num w:numId="10">
     <w:abstractNumId w:val="3"/>
   </w:num>
-  <w:num w:numId="8">
-    <w:abstractNumId w:val="8"/>
-  </w:num>
-  <w:num w:numId="9">
-    <w:abstractNumId w:val="6"/>
+  <w:num w:numId="11">
+    <w:abstractNumId w:val="10"/>
   </w:num>
 </w:numbering>
 </file>
@@ -3456,7 +3550,6 @@
   <w:style w:type="character" w:default="1" w:styleId="DefaultParagraphFont">
     <w:name w:val="Default Paragraph Font"/>
     <w:uiPriority w:val="1"/>
-    <w:semiHidden/>
     <w:unhideWhenUsed/>
   </w:style>
   <w:style w:type="table" w:default="1" w:styleId="TableNormal">
@@ -3685,7 +3778,6 @@
   <w:style w:type="character" w:default="1" w:styleId="DefaultParagraphFont">
     <w:name w:val="Default Paragraph Font"/>
     <w:uiPriority w:val="1"/>
-    <w:semiHidden/>
     <w:unhideWhenUsed/>
   </w:style>
   <w:style w:type="table" w:default="1" w:styleId="TableNormal">

</xml_diff>